<commit_message>
updated the pom file
</commit_message>
<xml_diff>
--- a/src/main/java/Responses/GeneratedResponseonAskGiapage.docx
+++ b/src/main/java/Responses/GeneratedResponseonAskGiapage.docx
@@ -20,9 +20,9 @@
 &gt; Once a month 37.9% (Sig +) 31.9% 29.8% (Sig -)
 &gt; Once a week 32.4% 31.6% 31.9%
 Drawing insights from qualitative transcripts, the following outlines consumer discussions on frequency of purchase
-Men: Men purchase ice cream both less than once a month and more than once a week, influenced by factors like deals, cravings, social context, and convenience, with brand preferences varying based on the occasion.
-Women: Women's ice cream purchase frequency varies from less than once a month to more than once a week, driven by factors like cravings, convenience, variety, and brand loyalty, often viewing it as a simple pleasure or treat.
-Teens: Teens purchase ice cream from less than once a month to more than once a week, influenced by deals, social gatherings, unique flavors, and convenience, with brand preferences varying based on quality and personal taste.
+Men: Men purchase ice cream both less than once a month and more than once a week, influenced by factors like cravings, social context, and deals, with some prioritizing larger, economical tubs for frequent consumption.
+Women: Women's ice cream purchase frequency varies from less than once a month to more than once a week, driven by factors like cravings, convenience, and variety, with some using it as a simple pleasure or reward.
+Teens: Teens purchase ice cream from less than once a month to more than once a week, influenced by deals, social gatherings, and cravings, with some prioritizing unique flavors and smaller sizes for variety.
 Place of purchase
 Place of purchase Men Women Teens
 Cafeteria 31.3% 31.1% 25.9% (Sig -)
@@ -34,9 +34,9 @@
 Super market 28.2% 29.6% 29.3%
 Vending machine 32.9% (Sig +) 29.8% 25.9% (Sig -)
 Drawing insights from qualitative transcripts, the following outlines consumer discussions on place of purchase
-Men: Men often purchase ice cream based on promotions and value, sometimes opting for larger tubs at club stores or supermarkets. They also seek healthier options and are triggered by weather and post-meal cravings, occasionally indulging in convenient options like ice cream trucks.
-Women: Women appreciate variety in flavors and are influenced by convenience and price when purchasing ice cream. They often associate ice cream with emotional comfort and celebratory occasions, with brand loyalty varying based on flavor availability and quality.
-Teens: Teens are influenced by promotions and convenience, often purchasing ice cream from supermarkets and convenience stores. They enjoy trying new flavors and sharing with friends, with brand preferences varying based on taste and value.
+Men: Men often purchase ice cream impulsively, driven by convenience and cravings, particularly when encountering ice cream carts or vending machines. They value quality ingredients and are open to trying new flavors, but are also influenced by promotions and price, especially when buying in bulk at club stores or supermarkets.
+Women: Women frequently associate ice cream with emotional comfort and indulgence, often purchasing it as a treat or reward. They appreciate readily available and affordable options from local grocery or convenience stores, and are drawn to brands with natural ingredients.
+Teens: Teens are influenced by multi-buy deals and promotions at supermarkets, and enjoy sharing and sampling different flavors with friends, especially when ordering online. They value convenience and are drawn to unique flavors, often purchasing ice cream from vending machines or corner stores as a quick treat.
 Barriers to purchase
 Barriers to purchase Men Women Teens
 Not available 14.8% (Sig +) 11.5% (Sig -) 11.9%

</xml_diff>

<commit_message>
updated with the latest report changes
</commit_message>
<xml_diff>
--- a/src/main/java/Responses/GeneratedResponseonAskGiapage.docx
+++ b/src/main/java/Responses/GeneratedResponseonAskGiapage.docx
@@ -11,18 +11,18 @@
 2nd most popular brand Morinaga (23.1%) Ben &amp; Jerry's (27.6%) Ezaki Glico (23.5%)
 3rd most popular brand Ben &amp; Jerry's (18.9%) Ezaki Glico (25.4%) Ben &amp; Jerry's (21.2%)
 Drawing insights from qualitative transcripts, the following outlines consumer discussions on preferred brands
-Men: Men often associate ice cream, particularly brands like Ezaki Glico and Ben &amp; Jerry's, with comfort, cravings, and post-meal indulgence, sometimes going out of their way to find specific flavors. They value familiar brands and are influenced by presentation and variety of flavors when making purchase decisions.
-Women: Women appreciate the convenience of readily available ice cream like Ezaki Glico, often purchasing it from convenience stores as a relaxing treat. They express disappointment when favorite flavors are discontinued and are sensitive to price, seeking online deals but finding some brands too expensive for regular purchase.
-Teens: Teens consider ice cream a versatile treat, suitable for both individual snacks and sharing during social occasions, with brand preferences influenced by taste and value. They are open to switching brands for better flavors and appreciate brands that acknowledge portion control.
+Teens: Teens often associate ice cream with social occasions, sharing tubs with family or individual servings with friends. They are open to switching brands for better flavors and value freshness and natural taste.
+Women: Women appreciate the convenience of readily available ice cream and may associate it with relaxation. Discontinued flavors can lead to disappointment, and they seek transparency from brands regarding these decisions.
+Men: Men use ice cream as a comfort food and are drawn to brands with diverse flavors and convenient purchasing options. They are willing to seek out specific flavors they crave.
 Frequency of purchase
 Frequency of purchase Men Women Teens
 &lt; Once a month 29.7% (Sig -) 36.5% 38.2% (Sig +)
 &gt; Once a month 37.9% (Sig +) 31.9% 29.8% (Sig -)
 &gt; Once a week 32.4% 31.6% 31.9%
 Drawing insights from qualitative transcripts, the following outlines consumer discussions on frequency of purchase
-Men: Men purchase ice cream both less than once a month and more than once a week, influenced by factors like cravings, social context, and deals, with some prioritizing larger, economical tubs for frequent consumption.
-Women: Women's ice cream purchase frequency varies from less than once a month to more than once a week, driven by factors like cravings, convenience, and variety, with some using it as a simple pleasure or reward.
-Teens: Teens purchase ice cream from less than once a month to more than once a week, influenced by deals, social gatherings, and cravings, with some prioritizing unique flavors and smaller sizes for variety.
+Men: Men purchase ice cream both less than once a month and more than once a week, influenced by factors like deals, cravings, social context, and convenience, with brand preferences varying based on the occasion.
+Women: Women's ice cream purchase frequency varies from less than once a month to more than once a week, driven by factors like cravings, convenience, variety, and brand loyalty, often viewing it as a simple pleasure or treat.
+Teens: Teens purchase ice cream from less than once a month to more than once a week, influenced by deals, social gatherings, unique flavors, and convenience, with brand preferences varying based on quality and personal taste.
 Place of purchase
 Place of purchase Men Women Teens
 Cafeteria 31.3% 31.1% 25.9% (Sig -)

</xml_diff>